<commit_message>
fix: Correct deployment documents for cprd.
</commit_message>
<xml_diff>
--- a/docker/deployment/AI4HF_Data_Ingestion_Suite_Deployment_Guideline_engine_for_cprd.docx
+++ b/docker/deployment/AI4HF_Data_Ingestion_Suite_Deployment_Guideline_engine_for_cprd.docx
@@ -77,7 +77,15 @@
         <w:t>tools</w:t>
       </w:r>
       <w:r>
-        <w:t>: &lt;workspaceDir&gt;</w:t>
+        <w:t>: &lt;</w:t>
+      </w:r>
+      <w:proofErr w:type="spellStart"/>
+      <w:r>
+        <w:t>workspaceDir</w:t>
+      </w:r>
+      <w:proofErr w:type="spellEnd"/>
+      <w:r>
+        <w:t>&gt;</w:t>
       </w:r>
     </w:p>
     <w:p>
@@ -127,12 +135,14 @@
       <w:pPr>
         <w:pStyle w:val="Balk1"/>
       </w:pPr>
+      <w:proofErr w:type="spellStart"/>
       <w:r>
         <w:t>onF</w:t>
       </w:r>
       <w:r>
         <w:t>HIR</w:t>
       </w:r>
+      <w:proofErr w:type="spellEnd"/>
       <w:r>
         <w:t xml:space="preserve"> Deployment</w:t>
       </w:r>
@@ -163,8 +173,13 @@
           <w:numId w:val="1"/>
         </w:numPr>
       </w:pPr>
-      <w:r>
-        <w:t xml:space="preserve">sh </w:t>
+      <w:proofErr w:type="spellStart"/>
+      <w:r>
+        <w:t>sh</w:t>
+      </w:r>
+      <w:proofErr w:type="spellEnd"/>
+      <w:r>
+        <w:t xml:space="preserve"> </w:t>
       </w:r>
       <w:r>
         <w:t>./common-data-model/docker/run.sh</w:t>
@@ -174,6 +189,7 @@
       <w:pPr>
         <w:pStyle w:val="Balk1"/>
       </w:pPr>
+      <w:proofErr w:type="spellStart"/>
       <w:r>
         <w:t>t</w:t>
       </w:r>
@@ -183,6 +199,7 @@
       <w:r>
         <w:t>HIR</w:t>
       </w:r>
+      <w:proofErr w:type="spellEnd"/>
       <w:r>
         <w:t xml:space="preserve"> Deployment</w:t>
       </w:r>
@@ -219,7 +236,15 @@
         </w:numPr>
       </w:pPr>
       <w:r>
-        <w:t>Copy the file into &lt;workspaceDir&gt; directory.</w:t>
+        <w:t>Copy the file into &lt;</w:t>
+      </w:r>
+      <w:proofErr w:type="spellStart"/>
+      <w:r>
+        <w:t>workspaceDir</w:t>
+      </w:r>
+      <w:proofErr w:type="spellEnd"/>
+      <w:r>
+        <w:t>&gt; directory.</w:t>
       </w:r>
     </w:p>
     <w:p>
@@ -237,7 +262,15 @@
         <w:t>un</w:t>
       </w:r>
       <w:r>
-        <w:t xml:space="preserve"> the following scripts in the &lt;workspaceDir&gt;</w:t>
+        <w:t xml:space="preserve"> the following scripts in the &lt;</w:t>
+      </w:r>
+      <w:proofErr w:type="spellStart"/>
+      <w:r>
+        <w:t>workspaceDir</w:t>
+      </w:r>
+      <w:proofErr w:type="spellEnd"/>
+      <w:r>
+        <w:t>&gt;</w:t>
       </w:r>
       <w:r>
         <w:t>:</w:t>
@@ -254,8 +287,13 @@
           <w:numId w:val="1"/>
         </w:numPr>
       </w:pPr>
-      <w:r>
-        <w:t xml:space="preserve">sh </w:t>
+      <w:proofErr w:type="spellStart"/>
+      <w:r>
+        <w:t>sh</w:t>
+      </w:r>
+      <w:proofErr w:type="spellEnd"/>
+      <w:r>
+        <w:t xml:space="preserve"> </w:t>
       </w:r>
       <w:r>
         <w:t>./</w:t>
@@ -290,8 +328,13 @@
           <w:numId w:val="1"/>
         </w:numPr>
       </w:pPr>
-      <w:r>
-        <w:t xml:space="preserve">sh </w:t>
+      <w:proofErr w:type="spellStart"/>
+      <w:r>
+        <w:t>sh</w:t>
+      </w:r>
+      <w:proofErr w:type="spellEnd"/>
+      <w:r>
+        <w:t xml:space="preserve"> </w:t>
       </w:r>
       <w:r>
         <w:t>./</w:t>
@@ -310,6 +353,9 @@
       </w:r>
       <w:r>
         <w:t>run</w:t>
+      </w:r>
+      <w:r>
+        <w:t>-engine</w:t>
       </w:r>
       <w:r>
         <w:t>.sh</w:t>
@@ -2085,6 +2131,15 @@
 </file>
 
 <file path=customXml/item2.xml><?xml version="1.0" encoding="utf-8"?>
+<?mso-contentType ?>
+<FormTemplates xmlns="http://schemas.microsoft.com/sharepoint/v3/contenttype/forms">
+  <Display>DocumentLibraryForm</Display>
+  <Edit>DocumentLibraryForm</Edit>
+  <New>DocumentLibraryForm</New>
+</FormTemplates>
+</file>
+
+<file path=customXml/item3.xml><?xml version="1.0" encoding="utf-8"?>
 <p:properties xmlns:p="http://schemas.microsoft.com/office/2006/metadata/properties" xmlns:xsi="http://www.w3.org/2001/XMLSchema-instance" xmlns:pc="http://schemas.microsoft.com/office/infopath/2007/PartnerControls">
   <documentManagement>
     <lcf76f155ced4ddcb4097134ff3c332f xmlns="7f303f12-39f3-4ddc-990e-61ca0eca84e8">
@@ -2093,15 +2148,6 @@
     <TaxCatchAll xmlns="e4bd4c60-86c7-4f32-9686-ae3fac63e826" xsi:nil="true"/>
   </documentManagement>
 </p:properties>
-</file>
-
-<file path=customXml/item3.xml><?xml version="1.0" encoding="utf-8"?>
-<?mso-contentType ?>
-<FormTemplates xmlns="http://schemas.microsoft.com/sharepoint/v3/contenttype/forms">
-  <Display>DocumentLibraryForm</Display>
-  <Edit>DocumentLibraryForm</Edit>
-  <New>DocumentLibraryForm</New>
-</FormTemplates>
 </file>
 
 <file path=customXml/itemProps1.xml><?xml version="1.0" encoding="utf-8"?>
@@ -2124,6 +2170,14 @@
 </file>
 
 <file path=customXml/itemProps2.xml><?xml version="1.0" encoding="utf-8"?>
+<ds:datastoreItem xmlns:ds="http://schemas.openxmlformats.org/officeDocument/2006/customXml" ds:itemID="{C3E6AFA5-C182-4374-935A-97834E4E8DD9}">
+  <ds:schemaRefs>
+    <ds:schemaRef ds:uri="http://schemas.microsoft.com/sharepoint/v3/contenttype/forms"/>
+  </ds:schemaRefs>
+</ds:datastoreItem>
+</file>
+
+<file path=customXml/itemProps3.xml><?xml version="1.0" encoding="utf-8"?>
 <ds:datastoreItem xmlns:ds="http://schemas.openxmlformats.org/officeDocument/2006/customXml" ds:itemID="{09A32BA9-F638-44E6-9420-B3BF27205156}">
   <ds:schemaRefs>
     <ds:schemaRef ds:uri="http://schemas.microsoft.com/office/2006/metadata/properties"/>
@@ -2132,12 +2186,4 @@
     <ds:schemaRef ds:uri="e4bd4c60-86c7-4f32-9686-ae3fac63e826"/>
   </ds:schemaRefs>
 </ds:datastoreItem>
-</file>
-
-<file path=customXml/itemProps3.xml><?xml version="1.0" encoding="utf-8"?>
-<ds:datastoreItem xmlns:ds="http://schemas.openxmlformats.org/officeDocument/2006/customXml" ds:itemID="{C3E6AFA5-C182-4374-935A-97834E4E8DD9}">
-  <ds:schemaRefs>
-    <ds:schemaRef ds:uri="http://schemas.microsoft.com/sharepoint/v3/contenttype/forms"/>
-  </ds:schemaRefs>
-</ds:datastoreItem>
 </file>
</xml_diff>